<commit_message>
chore(docs): sync markdown (bun)
</commit_message>
<xml_diff>
--- a/gdocs/.docx
+++ b/gdocs/.docx
@@ -39,7 +39,7 @@
           <w:pgNumType w:start="1"/>
         </w:sectPr>
       </w:pPr>
-      <w:bookmarkStart w:colFirst="0" w:colLast="0" w:name="_hkmek6bt6xd" w:id="0"/>
+      <w:bookmarkStart w:colFirst="0" w:colLast="0" w:name="_lfkg9at1qk97" w:id="0"/>
       <w:bookmarkEnd w:id="0"/>
       <w:r>
         <w:rPr>
@@ -4049,7 +4049,7 @@
           <w:pgNumType w:start="1"/>
         </w:sectPr>
       </w:pPr>
-      <w:bookmarkStart w:colFirst="0" w:colLast="0" w:name="_9p4hi5mlvo01" w:id="51"/>
+      <w:bookmarkStart w:colFirst="0" w:colLast="0" w:name="_1jcmzni56k87" w:id="51"/>
       <w:bookmarkEnd w:id="51"/>
       <w:r>
         <w:rPr>

</xml_diff>